<commit_message>
Uppdaterat filerna med info
</commit_message>
<xml_diff>
--- a/Testplan Rapport mm/Testplan - 01 - DDTC - FyraiRad - Sprint 1.docx
+++ b/Testplan Rapport mm/Testplan - 01 - DDTC - FyraiRad - Sprint 1.docx
@@ -13,7 +13,7 @@
           <w:lang w:val="en-US" w:eastAsia="sv-SE"/>
         </w:rPr>
       </w:pPr>
-      <w:bookmarkStart w:id="0" w:name="_Toc8156843"/>
+      <w:bookmarkStart w:id="0" w:name="_Toc8306410"/>
       <w:bookmarkStart w:id="1" w:name="_Toc525899129"/>
       <w:r>
         <w:rPr>
@@ -37,7 +37,8 @@
           <w:lang w:val="en-US" w:eastAsia="sv-SE"/>
         </w:rPr>
       </w:pPr>
-      <w:bookmarkStart w:id="2" w:name="_Toc8156844"/>
+      <w:bookmarkStart w:id="2" w:name="_Toc8306411"/>
+      <w:proofErr w:type="spellStart"/>
       <w:r>
         <w:rPr>
           <w:rFonts w:asciiTheme="minorHAnsi" w:hAnsiTheme="minorHAnsi" w:cstheme="minorHAnsi"/>
@@ -47,6 +48,7 @@
         </w:rPr>
         <w:t>Systemtest</w:t>
       </w:r>
+      <w:proofErr w:type="spellEnd"/>
       <w:r>
         <w:rPr>
           <w:rFonts w:asciiTheme="minorHAnsi" w:hAnsiTheme="minorHAnsi" w:cstheme="minorHAnsi"/>
@@ -72,8 +74,9 @@
           <w:sz w:val="36"/>
           <w:lang w:val="en-US" w:eastAsia="sv-SE"/>
         </w:rPr>
-        <w:t xml:space="preserve"> Web</w:t>
-      </w:r>
+        <w:t xml:space="preserve"> </w:t>
+      </w:r>
+      <w:proofErr w:type="spellStart"/>
       <w:r>
         <w:rPr>
           <w:rFonts w:asciiTheme="minorHAnsi" w:hAnsiTheme="minorHAnsi" w:cstheme="minorHAnsi"/>
@@ -81,20 +84,8 @@
           <w:sz w:val="36"/>
           <w:lang w:val="en-US" w:eastAsia="sv-SE"/>
         </w:rPr>
-        <w:t>APP</w:t>
-      </w:r>
-      <w:bookmarkEnd w:id="2"/>
-    </w:p>
-    <w:p>
-      <w:pPr>
-        <w:pStyle w:val="Rubrik1"/>
-        <w:rPr>
-          <w:rFonts w:asciiTheme="minorHAnsi" w:hAnsiTheme="minorHAnsi" w:cstheme="minorHAnsi"/>
-          <w:b/>
-          <w:sz w:val="36"/>
-          <w:lang w:eastAsia="sv-SE"/>
-        </w:rPr>
-      </w:pPr>
+        <w:t>Web</w:t>
+      </w:r>
       <w:r>
         <w:rPr>
           <w:rFonts w:asciiTheme="minorHAnsi" w:hAnsiTheme="minorHAnsi" w:cstheme="minorHAnsi"/>
@@ -102,23 +93,45 @@
           <w:sz w:val="36"/>
           <w:lang w:val="en-US" w:eastAsia="sv-SE"/>
         </w:rPr>
-        <w:br/>
-      </w:r>
-      <w:bookmarkStart w:id="3" w:name="_Toc8156845"/>
-      <w:r>
+        <w:t>APP</w:t>
+      </w:r>
+      <w:bookmarkEnd w:id="2"/>
+      <w:proofErr w:type="spellEnd"/>
+    </w:p>
+    <w:p>
+      <w:pPr>
+        <w:pStyle w:val="Rubrik1"/>
         <w:rPr>
           <w:rFonts w:asciiTheme="minorHAnsi" w:hAnsiTheme="minorHAnsi" w:cstheme="minorHAnsi"/>
           <w:b/>
           <w:sz w:val="36"/>
           <w:lang w:eastAsia="sv-SE"/>
         </w:rPr>
-        <w:t>Test</w:t>
-      </w:r>
+      </w:pPr>
       <w:r>
         <w:rPr>
           <w:rFonts w:asciiTheme="minorHAnsi" w:hAnsiTheme="minorHAnsi" w:cstheme="minorHAnsi"/>
           <w:b/>
           <w:sz w:val="36"/>
+          <w:lang w:val="en-US" w:eastAsia="sv-SE"/>
+        </w:rPr>
+        <w:br/>
+      </w:r>
+      <w:bookmarkStart w:id="3" w:name="_Toc8306412"/>
+      <w:r>
+        <w:rPr>
+          <w:rFonts w:asciiTheme="minorHAnsi" w:hAnsiTheme="minorHAnsi" w:cstheme="minorHAnsi"/>
+          <w:b/>
+          <w:sz w:val="36"/>
+          <w:lang w:eastAsia="sv-SE"/>
+        </w:rPr>
+        <w:t>Test</w:t>
+      </w:r>
+      <w:r>
+        <w:rPr>
+          <w:rFonts w:asciiTheme="minorHAnsi" w:hAnsiTheme="minorHAnsi" w:cstheme="minorHAnsi"/>
+          <w:b/>
+          <w:sz w:val="36"/>
           <w:lang w:eastAsia="sv-SE"/>
         </w:rPr>
         <w:t>plan</w:t>
@@ -133,6 +146,8 @@
           <w:lang w:eastAsia="sv-SE"/>
         </w:rPr>
       </w:pPr>
+      <w:bookmarkStart w:id="4" w:name="_GoBack"/>
+      <w:bookmarkEnd w:id="4"/>
     </w:p>
     <w:p>
       <w:pPr>
@@ -555,7 +570,7 @@
             </w:rPr>
             <w:fldChar w:fldCharType="separate"/>
           </w:r>
-          <w:hyperlink w:anchor="_Toc8156843" w:history="1">
+          <w:hyperlink w:anchor="_Toc8306410" w:history="1">
             <w:r>
               <w:rPr>
                 <w:rStyle w:val="Hyperlnk"/>
@@ -586,7 +601,7 @@
                 <w:noProof/>
                 <w:webHidden/>
               </w:rPr>
-              <w:instrText xml:space="preserve"> PAGEREF _Toc8156843 \h </w:instrText>
+              <w:instrText xml:space="preserve"> PAGEREF _Toc8306410 \h </w:instrText>
             </w:r>
             <w:r>
               <w:rPr>
@@ -629,7 +644,7 @@
               <w:lang w:eastAsia="ja-JP"/>
             </w:rPr>
           </w:pPr>
-          <w:hyperlink w:anchor="_Toc8156844" w:history="1">
+          <w:hyperlink w:anchor="_Toc8306411" w:history="1">
             <w:r>
               <w:rPr>
                 <w:rStyle w:val="Hyperlnk"/>
@@ -659,7 +674,7 @@
                 <w:noProof/>
                 <w:webHidden/>
               </w:rPr>
-              <w:instrText xml:space="preserve"> PAGEREF _Toc8156844 \h </w:instrText>
+              <w:instrText xml:space="preserve"> PAGEREF _Toc8306411 \h </w:instrText>
             </w:r>
             <w:r>
               <w:rPr>
@@ -702,7 +717,7 @@
               <w:lang w:eastAsia="ja-JP"/>
             </w:rPr>
           </w:pPr>
-          <w:hyperlink w:anchor="_Toc8156845" w:history="1">
+          <w:hyperlink w:anchor="_Toc8306412" w:history="1">
             <w:r>
               <w:rPr>
                 <w:rStyle w:val="Hyperlnk"/>
@@ -732,7 +747,7 @@
                 <w:noProof/>
                 <w:webHidden/>
               </w:rPr>
-              <w:instrText xml:space="preserve"> PAGEREF _Toc8156845 \h </w:instrText>
+              <w:instrText xml:space="preserve"> PAGEREF _Toc8306412 \h </w:instrText>
             </w:r>
             <w:r>
               <w:rPr>
@@ -775,7 +790,7 @@
               <w:lang w:eastAsia="ja-JP"/>
             </w:rPr>
           </w:pPr>
-          <w:hyperlink w:anchor="_Toc8156846" w:history="1">
+          <w:hyperlink w:anchor="_Toc8306413" w:history="1">
             <w:r>
               <w:rPr>
                 <w:rStyle w:val="Hyperlnk"/>
@@ -803,7 +818,7 @@
                 <w:noProof/>
                 <w:webHidden/>
               </w:rPr>
-              <w:instrText xml:space="preserve"> PAGEREF _Toc8156846 \h </w:instrText>
+              <w:instrText xml:space="preserve"> PAGEREF _Toc8306413 \h </w:instrText>
             </w:r>
             <w:r>
               <w:rPr>
@@ -847,7 +862,7 @@
               <w:lang w:eastAsia="ja-JP"/>
             </w:rPr>
           </w:pPr>
-          <w:hyperlink w:anchor="_Toc8156847" w:history="1">
+          <w:hyperlink w:anchor="_Toc8306414" w:history="1">
             <w:r>
               <w:rPr>
                 <w:rStyle w:val="Hyperlnk"/>
@@ -891,7 +906,7 @@
                 <w:noProof/>
                 <w:webHidden/>
               </w:rPr>
-              <w:instrText xml:space="preserve"> PAGEREF _Toc8156847 \h </w:instrText>
+              <w:instrText xml:space="preserve"> PAGEREF _Toc8306414 \h </w:instrText>
             </w:r>
             <w:r>
               <w:rPr>
@@ -935,7 +950,7 @@
               <w:lang w:eastAsia="ja-JP"/>
             </w:rPr>
           </w:pPr>
-          <w:hyperlink w:anchor="_Toc8156848" w:history="1">
+          <w:hyperlink w:anchor="_Toc8306415" w:history="1">
             <w:r>
               <w:rPr>
                 <w:rStyle w:val="Hyperlnk"/>
@@ -979,7 +994,7 @@
                 <w:noProof/>
                 <w:webHidden/>
               </w:rPr>
-              <w:instrText xml:space="preserve"> PAGEREF _Toc8156848 \h </w:instrText>
+              <w:instrText xml:space="preserve"> PAGEREF _Toc8306415 \h </w:instrText>
             </w:r>
             <w:r>
               <w:rPr>
@@ -1023,7 +1038,7 @@
               <w:lang w:eastAsia="ja-JP"/>
             </w:rPr>
           </w:pPr>
-          <w:hyperlink w:anchor="_Toc8156849" w:history="1">
+          <w:hyperlink w:anchor="_Toc8306416" w:history="1">
             <w:r>
               <w:rPr>
                 <w:rStyle w:val="Hyperlnk"/>
@@ -1065,7 +1080,7 @@
                 <w:noProof/>
                 <w:webHidden/>
               </w:rPr>
-              <w:instrText xml:space="preserve"> PAGEREF _Toc8156849 \h </w:instrText>
+              <w:instrText xml:space="preserve"> PAGEREF _Toc8306416 \h </w:instrText>
             </w:r>
             <w:r>
               <w:rPr>
@@ -1108,7 +1123,7 @@
               <w:lang w:eastAsia="ja-JP"/>
             </w:rPr>
           </w:pPr>
-          <w:hyperlink w:anchor="_Toc8156850" w:history="1">
+          <w:hyperlink w:anchor="_Toc8306417" w:history="1">
             <w:r>
               <w:rPr>
                 <w:rStyle w:val="Hyperlnk"/>
@@ -1136,7 +1151,7 @@
                 <w:noProof/>
                 <w:webHidden/>
               </w:rPr>
-              <w:instrText xml:space="preserve"> PAGEREF _Toc8156850 \h </w:instrText>
+              <w:instrText xml:space="preserve"> PAGEREF _Toc8306417 \h </w:instrText>
             </w:r>
             <w:r>
               <w:rPr>
@@ -1179,7 +1194,7 @@
               <w:lang w:eastAsia="ja-JP"/>
             </w:rPr>
           </w:pPr>
-          <w:hyperlink w:anchor="_Toc8156851" w:history="1">
+          <w:hyperlink w:anchor="_Toc8306418" w:history="1">
             <w:r>
               <w:rPr>
                 <w:rStyle w:val="Hyperlnk"/>
@@ -1207,7 +1222,7 @@
                 <w:noProof/>
                 <w:webHidden/>
               </w:rPr>
-              <w:instrText xml:space="preserve"> PAGEREF _Toc8156851 \h </w:instrText>
+              <w:instrText xml:space="preserve"> PAGEREF _Toc8306418 \h </w:instrText>
             </w:r>
             <w:r>
               <w:rPr>
@@ -1250,7 +1265,7 @@
               <w:lang w:eastAsia="ja-JP"/>
             </w:rPr>
           </w:pPr>
-          <w:hyperlink w:anchor="_Toc8156852" w:history="1">
+          <w:hyperlink w:anchor="_Toc8306419" w:history="1">
             <w:r>
               <w:rPr>
                 <w:rStyle w:val="Hyperlnk"/>
@@ -1278,7 +1293,7 @@
                 <w:noProof/>
                 <w:webHidden/>
               </w:rPr>
-              <w:instrText xml:space="preserve"> PAGEREF _Toc8156852 \h </w:instrText>
+              <w:instrText xml:space="preserve"> PAGEREF _Toc8306419 \h </w:instrText>
             </w:r>
             <w:r>
               <w:rPr>
@@ -1298,7 +1313,7 @@
                 <w:noProof/>
                 <w:webHidden/>
               </w:rPr>
-              <w:t>4</w:t>
+              <w:t>3</w:t>
             </w:r>
             <w:r>
               <w:rPr>
@@ -1322,7 +1337,7 @@
               <w:lang w:eastAsia="ja-JP"/>
             </w:rPr>
           </w:pPr>
-          <w:hyperlink w:anchor="_Toc8156853" w:history="1">
+          <w:hyperlink w:anchor="_Toc8306420" w:history="1">
             <w:r>
               <w:rPr>
                 <w:rStyle w:val="Hyperlnk"/>
@@ -1366,7 +1381,7 @@
                 <w:noProof/>
                 <w:webHidden/>
               </w:rPr>
-              <w:instrText xml:space="preserve"> PAGEREF _Toc8156853 \h </w:instrText>
+              <w:instrText xml:space="preserve"> PAGEREF _Toc8306420 \h </w:instrText>
             </w:r>
             <w:r>
               <w:rPr>
@@ -1409,7 +1424,7 @@
               <w:lang w:eastAsia="ja-JP"/>
             </w:rPr>
           </w:pPr>
-          <w:hyperlink w:anchor="_Toc8156854" w:history="1">
+          <w:hyperlink w:anchor="_Toc8306421" w:history="1">
             <w:r>
               <w:rPr>
                 <w:rStyle w:val="Hyperlnk"/>
@@ -1437,7 +1452,7 @@
                 <w:noProof/>
                 <w:webHidden/>
               </w:rPr>
-              <w:instrText xml:space="preserve"> PAGEREF _Toc8156854 \h </w:instrText>
+              <w:instrText xml:space="preserve"> PAGEREF _Toc8306421 \h </w:instrText>
             </w:r>
             <w:r>
               <w:rPr>
@@ -1480,12 +1495,11 @@
               <w:lang w:eastAsia="ja-JP"/>
             </w:rPr>
           </w:pPr>
-          <w:hyperlink w:anchor="_Toc8156855" w:history="1">
+          <w:hyperlink w:anchor="_Toc8306422" w:history="1">
             <w:r>
               <w:rPr>
                 <w:rStyle w:val="Hyperlnk"/>
                 <w:noProof/>
-                <w:highlight w:val="yellow"/>
                 <w:lang w:eastAsia="sv-SE"/>
               </w:rPr>
               <w:t>3.1 Testfall – Icke Funktionella</w:t>
@@ -1509,7 +1523,7 @@
                 <w:noProof/>
                 <w:webHidden/>
               </w:rPr>
-              <w:instrText xml:space="preserve"> PAGEREF _Toc8156855 \h </w:instrText>
+              <w:instrText xml:space="preserve"> PAGEREF _Toc8306422 \h </w:instrText>
             </w:r>
             <w:r>
               <w:rPr>
@@ -1552,7 +1566,7 @@
               <w:lang w:eastAsia="ja-JP"/>
             </w:rPr>
           </w:pPr>
-          <w:hyperlink w:anchor="_Toc8156856" w:history="1">
+          <w:hyperlink w:anchor="_Toc8306423" w:history="1">
             <w:r>
               <w:rPr>
                 <w:rStyle w:val="Hyperlnk"/>
@@ -1579,7 +1593,7 @@
                 <w:noProof/>
                 <w:webHidden/>
               </w:rPr>
-              <w:instrText xml:space="preserve"> PAGEREF _Toc8156856 \h </w:instrText>
+              <w:instrText xml:space="preserve"> PAGEREF _Toc8306423 \h </w:instrText>
             </w:r>
             <w:r>
               <w:rPr>
@@ -1622,7 +1636,7 @@
               <w:lang w:eastAsia="ja-JP"/>
             </w:rPr>
           </w:pPr>
-          <w:hyperlink w:anchor="_Toc8156857" w:history="1">
+          <w:hyperlink w:anchor="_Toc8306424" w:history="1">
             <w:r>
               <w:rPr>
                 <w:rStyle w:val="Hyperlnk"/>
@@ -1649,7 +1663,7 @@
                 <w:noProof/>
                 <w:webHidden/>
               </w:rPr>
-              <w:instrText xml:space="preserve"> PAGEREF _Toc8156857 \h </w:instrText>
+              <w:instrText xml:space="preserve"> PAGEREF _Toc8306424 \h </w:instrText>
             </w:r>
             <w:r>
               <w:rPr>
@@ -1692,7 +1706,7 @@
               <w:lang w:eastAsia="ja-JP"/>
             </w:rPr>
           </w:pPr>
-          <w:hyperlink w:anchor="_Toc8156858" w:history="1">
+          <w:hyperlink w:anchor="_Toc8306425" w:history="1">
             <w:r>
               <w:rPr>
                 <w:rStyle w:val="Hyperlnk"/>
@@ -1720,7 +1734,7 @@
                 <w:noProof/>
                 <w:webHidden/>
               </w:rPr>
-              <w:instrText xml:space="preserve"> PAGEREF _Toc8156858 \h </w:instrText>
+              <w:instrText xml:space="preserve"> PAGEREF _Toc8306425 \h </w:instrText>
             </w:r>
             <w:r>
               <w:rPr>
@@ -1763,7 +1777,7 @@
               <w:lang w:eastAsia="ja-JP"/>
             </w:rPr>
           </w:pPr>
-          <w:hyperlink w:anchor="_Toc8156859" w:history="1">
+          <w:hyperlink w:anchor="_Toc8306426" w:history="1">
             <w:r>
               <w:rPr>
                 <w:rStyle w:val="Hyperlnk"/>
@@ -1791,7 +1805,7 @@
                 <w:noProof/>
                 <w:webHidden/>
               </w:rPr>
-              <w:instrText xml:space="preserve"> PAGEREF _Toc8156859 \h </w:instrText>
+              <w:instrText xml:space="preserve"> PAGEREF _Toc8306426 \h </w:instrText>
             </w:r>
             <w:r>
               <w:rPr>
@@ -1834,7 +1848,7 @@
               <w:lang w:eastAsia="ja-JP"/>
             </w:rPr>
           </w:pPr>
-          <w:hyperlink w:anchor="_Toc8156860" w:history="1">
+          <w:hyperlink w:anchor="_Toc8306427" w:history="1">
             <w:r>
               <w:rPr>
                 <w:rStyle w:val="Hyperlnk"/>
@@ -1862,7 +1876,7 @@
                 <w:noProof/>
                 <w:webHidden/>
               </w:rPr>
-              <w:instrText xml:space="preserve"> PAGEREF _Toc8156860 \h </w:instrText>
+              <w:instrText xml:space="preserve"> PAGEREF _Toc8306427 \h </w:instrText>
             </w:r>
             <w:r>
               <w:rPr>
@@ -1905,7 +1919,7 @@
               <w:lang w:eastAsia="ja-JP"/>
             </w:rPr>
           </w:pPr>
-          <w:hyperlink w:anchor="_Toc8156861" w:history="1">
+          <w:hyperlink w:anchor="_Toc8306428" w:history="1">
             <w:r>
               <w:rPr>
                 <w:rStyle w:val="Hyperlnk"/>
@@ -1933,7 +1947,7 @@
                 <w:noProof/>
                 <w:webHidden/>
               </w:rPr>
-              <w:instrText xml:space="preserve"> PAGEREF _Toc8156861 \h </w:instrText>
+              <w:instrText xml:space="preserve"> PAGEREF _Toc8306428 \h </w:instrText>
             </w:r>
             <w:r>
               <w:rPr>
@@ -1976,7 +1990,7 @@
               <w:lang w:eastAsia="ja-JP"/>
             </w:rPr>
           </w:pPr>
-          <w:hyperlink w:anchor="_Toc8156862" w:history="1">
+          <w:hyperlink w:anchor="_Toc8306429" w:history="1">
             <w:r>
               <w:rPr>
                 <w:rStyle w:val="Hyperlnk"/>
@@ -2004,7 +2018,7 @@
                 <w:noProof/>
                 <w:webHidden/>
               </w:rPr>
-              <w:instrText xml:space="preserve"> PAGEREF _Toc8156862 \h </w:instrText>
+              <w:instrText xml:space="preserve"> PAGEREF _Toc8306429 \h </w:instrText>
             </w:r>
             <w:r>
               <w:rPr>
@@ -2047,7 +2061,7 @@
               <w:lang w:eastAsia="ja-JP"/>
             </w:rPr>
           </w:pPr>
-          <w:hyperlink w:anchor="_Toc8156863" w:history="1">
+          <w:hyperlink w:anchor="_Toc8306430" w:history="1">
             <w:r>
               <w:rPr>
                 <w:rStyle w:val="Hyperlnk"/>
@@ -2075,7 +2089,7 @@
                 <w:noProof/>
                 <w:webHidden/>
               </w:rPr>
-              <w:instrText xml:space="preserve"> PAGEREF _Toc8156863 \h </w:instrText>
+              <w:instrText xml:space="preserve"> PAGEREF _Toc8306430 \h </w:instrText>
             </w:r>
             <w:r>
               <w:rPr>
@@ -2118,7 +2132,7 @@
               <w:lang w:eastAsia="ja-JP"/>
             </w:rPr>
           </w:pPr>
-          <w:hyperlink w:anchor="_Toc8156864" w:history="1">
+          <w:hyperlink w:anchor="_Toc8306431" w:history="1">
             <w:r>
               <w:rPr>
                 <w:rStyle w:val="Hyperlnk"/>
@@ -2146,7 +2160,7 @@
                 <w:noProof/>
                 <w:webHidden/>
               </w:rPr>
-              <w:instrText xml:space="preserve"> PAGEREF _Toc8156864 \h </w:instrText>
+              <w:instrText xml:space="preserve"> PAGEREF _Toc8306431 \h </w:instrText>
             </w:r>
             <w:r>
               <w:rPr>
@@ -2189,7 +2203,7 @@
               <w:lang w:eastAsia="ja-JP"/>
             </w:rPr>
           </w:pPr>
-          <w:hyperlink w:anchor="_Toc8156865" w:history="1">
+          <w:hyperlink w:anchor="_Toc8306432" w:history="1">
             <w:r>
               <w:rPr>
                 <w:rStyle w:val="Hyperlnk"/>
@@ -2217,7 +2231,7 @@
                 <w:noProof/>
                 <w:webHidden/>
               </w:rPr>
-              <w:instrText xml:space="preserve"> PAGEREF _Toc8156865 \h </w:instrText>
+              <w:instrText xml:space="preserve"> PAGEREF _Toc8306432 \h </w:instrText>
             </w:r>
             <w:r>
               <w:rPr>
@@ -2260,7 +2274,7 @@
               <w:lang w:eastAsia="ja-JP"/>
             </w:rPr>
           </w:pPr>
-          <w:hyperlink w:anchor="_Toc8156866" w:history="1">
+          <w:hyperlink w:anchor="_Toc8306433" w:history="1">
             <w:r>
               <w:rPr>
                 <w:rStyle w:val="Hyperlnk"/>
@@ -2288,7 +2302,7 @@
                 <w:noProof/>
                 <w:webHidden/>
               </w:rPr>
-              <w:instrText xml:space="preserve"> PAGEREF _Toc8156866 \h </w:instrText>
+              <w:instrText xml:space="preserve"> PAGEREF _Toc8306433 \h </w:instrText>
             </w:r>
             <w:r>
               <w:rPr>
@@ -2331,7 +2345,7 @@
               <w:lang w:eastAsia="ja-JP"/>
             </w:rPr>
           </w:pPr>
-          <w:hyperlink w:anchor="_Toc8156867" w:history="1">
+          <w:hyperlink w:anchor="_Toc8306434" w:history="1">
             <w:r>
               <w:rPr>
                 <w:rStyle w:val="Hyperlnk"/>
@@ -2359,7 +2373,7 @@
                 <w:noProof/>
                 <w:webHidden/>
               </w:rPr>
-              <w:instrText xml:space="preserve"> PAGEREF _Toc8156867 \h </w:instrText>
+              <w:instrText xml:space="preserve"> PAGEREF _Toc8306434 \h </w:instrText>
             </w:r>
             <w:r>
               <w:rPr>
@@ -2402,7 +2416,7 @@
               <w:lang w:eastAsia="ja-JP"/>
             </w:rPr>
           </w:pPr>
-          <w:hyperlink w:anchor="_Toc8156868" w:history="1">
+          <w:hyperlink w:anchor="_Toc8306435" w:history="1">
             <w:r>
               <w:rPr>
                 <w:rStyle w:val="Hyperlnk"/>
@@ -2430,7 +2444,7 @@
                 <w:noProof/>
                 <w:webHidden/>
               </w:rPr>
-              <w:instrText xml:space="preserve"> PAGEREF _Toc8156868 \h </w:instrText>
+              <w:instrText xml:space="preserve"> PAGEREF _Toc8306435 \h </w:instrText>
             </w:r>
             <w:r>
               <w:rPr>
@@ -2497,7 +2511,7 @@
           <w:lang w:eastAsia="sv-SE"/>
         </w:rPr>
       </w:pPr>
-      <w:bookmarkStart w:id="4" w:name="_Toc8156846"/>
+      <w:bookmarkStart w:id="5" w:name="_Toc8306413"/>
       <w:r>
         <w:rPr>
           <w:lang w:eastAsia="sv-SE"/>
@@ -2516,7 +2530,7 @@
         </w:rPr>
         <w:t>Inledning</w:t>
       </w:r>
-      <w:bookmarkEnd w:id="4"/>
+      <w:bookmarkEnd w:id="5"/>
     </w:p>
     <w:p>
       <w:pPr>
@@ -2529,14 +2543,14 @@
           <w:lang w:eastAsia="sv-SE"/>
         </w:rPr>
       </w:pPr>
-      <w:bookmarkStart w:id="5" w:name="_Toc8156847"/>
+      <w:bookmarkStart w:id="6" w:name="_Toc8306414"/>
       <w:r>
         <w:rPr>
           <w:lang w:eastAsia="sv-SE"/>
         </w:rPr>
         <w:t>Kortfattad beskrivning</w:t>
       </w:r>
-      <w:bookmarkEnd w:id="5"/>
+      <w:bookmarkEnd w:id="6"/>
     </w:p>
     <w:p>
       <w:pPr>
@@ -2550,6 +2564,7 @@
         </w:rPr>
         <w:t xml:space="preserve">Projektmetodiken som följs är SCRUM. Monday.com används som projektledningsverktyg. Poängpoker genomförs och alla </w:t>
       </w:r>
+      <w:proofErr w:type="spellStart"/>
       <w:r>
         <w:rPr>
           <w:lang w:eastAsia="sv-SE"/>
@@ -2560,56 +2575,99 @@
         <w:rPr>
           <w:lang w:eastAsia="sv-SE"/>
         </w:rPr>
-        <w:t>ser stories får ett nummer som överförs till Monday.com.</w:t>
-      </w:r>
-    </w:p>
-    <w:p>
-      <w:pPr>
-        <w:rPr>
-          <w:lang w:eastAsia="sv-SE"/>
-        </w:rPr>
-      </w:pPr>
-      <w:r>
-        <w:rPr>
-          <w:lang w:eastAsia="sv-SE"/>
-        </w:rPr>
-        <w:t>Teammedlemmar väljer en User</w:t>
-      </w:r>
+        <w:t>ser</w:t>
+      </w:r>
+      <w:proofErr w:type="spellEnd"/>
       <w:r>
         <w:rPr>
           <w:lang w:eastAsia="sv-SE"/>
         </w:rPr>
         <w:t xml:space="preserve"> </w:t>
       </w:r>
-      <w:r>
-        <w:rPr>
-          <w:lang w:eastAsia="sv-SE"/>
-        </w:rPr>
-        <w:t xml:space="preserve">story att arbeta med och först görs utforskande testning med drag av SBTM modellen för att få en god </w:t>
-      </w:r>
-      <w:r>
-        <w:rPr>
-          <w:lang w:eastAsia="sv-SE"/>
-        </w:rPr>
-        <w:t>insikt i hur appen fungerar</w:t>
-      </w:r>
-      <w:r>
-        <w:rPr>
-          <w:lang w:eastAsia="sv-SE"/>
-        </w:rPr>
-        <w:t xml:space="preserve">. </w:t>
-      </w:r>
-      <w:r>
-        <w:rPr>
-          <w:lang w:eastAsia="sv-SE"/>
-        </w:rPr>
-        <w:t>Userstories används sedan tillsammans med erfarenheten från de utforskande testerna för att skapa automatiserade tester i Selenium och Cucumber</w:t>
+      <w:proofErr w:type="spellStart"/>
+      <w:r>
+        <w:rPr>
+          <w:lang w:eastAsia="sv-SE"/>
+        </w:rPr>
+        <w:t>stories</w:t>
+      </w:r>
+      <w:proofErr w:type="spellEnd"/>
+      <w:r>
+        <w:rPr>
+          <w:lang w:eastAsia="sv-SE"/>
+        </w:rPr>
+        <w:t xml:space="preserve"> får ett nummer som överförs till Monday.com.</w:t>
+      </w:r>
+    </w:p>
+    <w:p>
+      <w:pPr>
+        <w:rPr>
+          <w:lang w:eastAsia="sv-SE"/>
+        </w:rPr>
+      </w:pPr>
+      <w:r>
+        <w:rPr>
+          <w:lang w:eastAsia="sv-SE"/>
+        </w:rPr>
+        <w:t xml:space="preserve">Teammedlemmar väljer en </w:t>
+      </w:r>
+      <w:proofErr w:type="spellStart"/>
+      <w:r>
+        <w:rPr>
+          <w:lang w:eastAsia="sv-SE"/>
+        </w:rPr>
+        <w:t>User</w:t>
+      </w:r>
+      <w:proofErr w:type="spellEnd"/>
+      <w:r>
+        <w:rPr>
+          <w:lang w:eastAsia="sv-SE"/>
+        </w:rPr>
+        <w:t xml:space="preserve"> </w:t>
+      </w:r>
+      <w:r>
+        <w:rPr>
+          <w:lang w:eastAsia="sv-SE"/>
+        </w:rPr>
+        <w:t>story att arbeta med</w:t>
       </w:r>
       <w:r>
         <w:rPr>
           <w:lang w:eastAsia="sv-SE"/>
         </w:rPr>
         <w:t>.</w:t>
+      </w:r>
+      <w:r>
+        <w:rPr>
+          <w:lang w:eastAsia="sv-SE"/>
+        </w:rPr>
+        <w:t xml:space="preserve"> </w:t>
+      </w:r>
+      <w:r>
+        <w:rPr>
+          <w:lang w:eastAsia="sv-SE"/>
+        </w:rPr>
+        <w:t xml:space="preserve">Fokus läggs i första hand på automatisering, med utforskande metoder för att bekanta oss med funktioner och </w:t>
+      </w:r>
+      <w:proofErr w:type="spellStart"/>
+      <w:r>
+        <w:rPr>
+          <w:lang w:eastAsia="sv-SE"/>
+        </w:rPr>
+        <w:t>DOM’n</w:t>
+      </w:r>
+      <w:proofErr w:type="spellEnd"/>
+      <w:r>
+        <w:rPr>
+          <w:lang w:eastAsia="sv-SE"/>
+        </w:rPr>
+        <w:t>.</w:t>
+      </w:r>
+      <w:r>
+        <w:rPr>
+          <w:lang w:eastAsia="sv-SE"/>
+        </w:rPr>
+        <w:t xml:space="preserve"> </w:t>
       </w:r>
     </w:p>
     <w:p>
@@ -2623,14 +2681,14 @@
           <w:lang w:eastAsia="sv-SE"/>
         </w:rPr>
       </w:pPr>
-      <w:bookmarkStart w:id="6" w:name="_Toc8156848"/>
+      <w:bookmarkStart w:id="7" w:name="_Toc8306415"/>
       <w:r>
         <w:rPr>
           <w:lang w:eastAsia="sv-SE"/>
         </w:rPr>
         <w:t>Omfattning</w:t>
       </w:r>
-      <w:bookmarkEnd w:id="6"/>
+      <w:bookmarkEnd w:id="7"/>
     </w:p>
     <w:p>
       <w:pPr>
@@ -2644,11 +2702,33 @@
         </w:rPr>
         <w:t xml:space="preserve">Utforskande testning och automatisering av testfall för </w:t>
       </w:r>
-      <w:r>
-        <w:rPr>
-          <w:lang w:eastAsia="sv-SE"/>
-        </w:rPr>
-        <w:t>four-with-bot (hädanefter kallat Fyra i Rad)</w:t>
+      <w:proofErr w:type="spellStart"/>
+      <w:r>
+        <w:rPr>
+          <w:lang w:eastAsia="sv-SE"/>
+        </w:rPr>
+        <w:t>four</w:t>
+      </w:r>
+      <w:proofErr w:type="spellEnd"/>
+      <w:r>
+        <w:rPr>
+          <w:lang w:eastAsia="sv-SE"/>
+        </w:rPr>
+        <w:t>-</w:t>
+      </w:r>
+      <w:proofErr w:type="spellStart"/>
+      <w:r>
+        <w:rPr>
+          <w:lang w:eastAsia="sv-SE"/>
+        </w:rPr>
+        <w:t>with</w:t>
+      </w:r>
+      <w:proofErr w:type="spellEnd"/>
+      <w:r>
+        <w:rPr>
+          <w:lang w:eastAsia="sv-SE"/>
+        </w:rPr>
+        <w:t>-bot (hädanefter kallat Fyra i Rad)</w:t>
       </w:r>
       <w:r>
         <w:rPr>
@@ -2656,11 +2736,19 @@
         </w:rPr>
         <w:t xml:space="preserve"> web </w:t>
       </w:r>
-      <w:r>
-        <w:rPr>
-          <w:lang w:eastAsia="sv-SE"/>
-        </w:rPr>
-        <w:t xml:space="preserve">app </w:t>
+      <w:proofErr w:type="spellStart"/>
+      <w:r>
+        <w:rPr>
+          <w:lang w:eastAsia="sv-SE"/>
+        </w:rPr>
+        <w:t>app</w:t>
+      </w:r>
+      <w:proofErr w:type="spellEnd"/>
+      <w:r>
+        <w:rPr>
+          <w:lang w:eastAsia="sv-SE"/>
+        </w:rPr>
+        <w:t xml:space="preserve"> </w:t>
       </w:r>
       <w:r>
         <w:rPr>
@@ -2729,11 +2817,19 @@
           <w:lang w:eastAsia="sv-SE"/>
         </w:rPr>
       </w:pPr>
-      <w:r>
-        <w:rPr>
-          <w:lang w:eastAsia="sv-SE"/>
-        </w:rPr>
-        <w:t>Userstories har skapats av test-teamet under och efter de utforskande testerna.</w:t>
+      <w:proofErr w:type="spellStart"/>
+      <w:r>
+        <w:rPr>
+          <w:lang w:eastAsia="sv-SE"/>
+        </w:rPr>
+        <w:t>Userstories</w:t>
+      </w:r>
+      <w:proofErr w:type="spellEnd"/>
+      <w:r>
+        <w:rPr>
+          <w:lang w:eastAsia="sv-SE"/>
+        </w:rPr>
+        <w:t xml:space="preserve"> har skapats av test-teamet under och efter de utforskande testerna.</w:t>
       </w:r>
     </w:p>
     <w:p>
@@ -2744,15 +2840,31 @@
           <w:numId w:val="7"/>
         </w:numPr>
       </w:pPr>
-      <w:bookmarkStart w:id="7" w:name="_Toc8156849"/>
+      <w:bookmarkStart w:id="8" w:name="_Toc8306416"/>
       <w:r>
         <w:t>Avgränsningar</w:t>
       </w:r>
-      <w:bookmarkEnd w:id="7"/>
-    </w:p>
-    <w:p>
-      <w:r>
-        <w:t xml:space="preserve">Nedanstående User Stories har ej testats </w:t>
+      <w:bookmarkEnd w:id="8"/>
+    </w:p>
+    <w:p>
+      <w:r>
+        <w:t xml:space="preserve">Nedanstående </w:t>
+      </w:r>
+      <w:proofErr w:type="spellStart"/>
+      <w:r>
+        <w:t>User</w:t>
+      </w:r>
+      <w:proofErr w:type="spellEnd"/>
+      <w:r>
+        <w:t xml:space="preserve"> </w:t>
+      </w:r>
+      <w:proofErr w:type="spellStart"/>
+      <w:r>
+        <w:t>Stories</w:t>
+      </w:r>
+      <w:proofErr w:type="spellEnd"/>
+      <w:r>
+        <w:t xml:space="preserve"> har ej testats </w:t>
       </w:r>
       <w:r>
         <w:t xml:space="preserve">vid första leverans av detta dokument </w:t>
@@ -2872,9 +2984,7 @@
           <w:lang w:val="en-US"/>
         </w:rPr>
       </w:pPr>
-      <w:bookmarkStart w:id="8" w:name="_GoBack"/>
-    </w:p>
-    <w:bookmarkEnd w:id="8"/>
+    </w:p>
     <w:p>
       <w:pPr>
         <w:pStyle w:val="Rubrik3"/>
@@ -2886,7 +2996,7 @@
         </w:rPr>
         <w:t xml:space="preserve"> </w:t>
       </w:r>
-      <w:bookmarkStart w:id="9" w:name="_Toc8156850"/>
+      <w:bookmarkStart w:id="9" w:name="_Toc8306417"/>
       <w:r>
         <w:rPr>
           <w:lang w:eastAsia="sv-SE"/>
@@ -2933,7 +3043,7 @@
           <w:lang w:eastAsia="sv-SE"/>
         </w:rPr>
       </w:pPr>
-      <w:bookmarkStart w:id="10" w:name="_Toc8156851"/>
+      <w:bookmarkStart w:id="10" w:name="_Toc8306418"/>
       <w:r>
         <w:rPr>
           <w:lang w:eastAsia="sv-SE"/>
@@ -3320,7 +3430,35 @@
         <w:rPr>
           <w:lang w:eastAsia="sv-SE"/>
         </w:rPr>
-        <w:t>SCRUM-möte för att poängsätta User Stories och samla tankar och idéer inför sprinten.</w:t>
+        <w:t xml:space="preserve">SCRUM-möte för att poängsätta </w:t>
+      </w:r>
+      <w:proofErr w:type="spellStart"/>
+      <w:r>
+        <w:rPr>
+          <w:lang w:eastAsia="sv-SE"/>
+        </w:rPr>
+        <w:t>User</w:t>
+      </w:r>
+      <w:proofErr w:type="spellEnd"/>
+      <w:r>
+        <w:rPr>
+          <w:lang w:eastAsia="sv-SE"/>
+        </w:rPr>
+        <w:t xml:space="preserve"> </w:t>
+      </w:r>
+      <w:proofErr w:type="spellStart"/>
+      <w:r>
+        <w:rPr>
+          <w:lang w:eastAsia="sv-SE"/>
+        </w:rPr>
+        <w:t>Stories</w:t>
+      </w:r>
+      <w:proofErr w:type="spellEnd"/>
+      <w:r>
+        <w:rPr>
+          <w:lang w:eastAsia="sv-SE"/>
+        </w:rPr>
+        <w:t xml:space="preserve"> och samla tankar och idéer inför sprinten.</w:t>
       </w:r>
     </w:p>
     <w:p>
@@ -3351,7 +3489,35 @@
         <w:rPr>
           <w:lang w:eastAsia="sv-SE"/>
         </w:rPr>
-        <w:t xml:space="preserve">av User Stories </w:t>
+        <w:t xml:space="preserve">av </w:t>
+      </w:r>
+      <w:proofErr w:type="spellStart"/>
+      <w:r>
+        <w:rPr>
+          <w:lang w:eastAsia="sv-SE"/>
+        </w:rPr>
+        <w:t>User</w:t>
+      </w:r>
+      <w:proofErr w:type="spellEnd"/>
+      <w:r>
+        <w:rPr>
+          <w:lang w:eastAsia="sv-SE"/>
+        </w:rPr>
+        <w:t xml:space="preserve"> </w:t>
+      </w:r>
+      <w:proofErr w:type="spellStart"/>
+      <w:r>
+        <w:rPr>
+          <w:lang w:eastAsia="sv-SE"/>
+        </w:rPr>
+        <w:t>Stories</w:t>
+      </w:r>
+      <w:proofErr w:type="spellEnd"/>
+      <w:r>
+        <w:rPr>
+          <w:lang w:eastAsia="sv-SE"/>
+        </w:rPr>
+        <w:t xml:space="preserve"> </w:t>
       </w:r>
       <w:r>
         <w:rPr>
@@ -3367,7 +3533,7 @@
           <w:lang w:eastAsia="sv-SE"/>
         </w:rPr>
       </w:pPr>
-      <w:bookmarkStart w:id="11" w:name="_Toc8156852"/>
+      <w:bookmarkStart w:id="11" w:name="_Toc8306419"/>
       <w:r>
         <w:rPr>
           <w:lang w:eastAsia="sv-SE"/>
@@ -3392,8 +3558,16 @@
         <w:rPr>
           <w:lang w:eastAsia="sv-SE"/>
         </w:rPr>
-        <w:t>Fyra i Rad WebbAPP</w:t>
-      </w:r>
+        <w:t xml:space="preserve">Fyra i Rad </w:t>
+      </w:r>
+      <w:proofErr w:type="spellStart"/>
+      <w:r>
+        <w:rPr>
+          <w:lang w:eastAsia="sv-SE"/>
+        </w:rPr>
+        <w:t>WebbAPP</w:t>
+      </w:r>
+      <w:proofErr w:type="spellEnd"/>
     </w:p>
     <w:p>
       <w:pPr>
@@ -3406,12 +3580,27 @@
           <w:lang w:eastAsia="sv-SE"/>
         </w:rPr>
       </w:pPr>
-      <w:bookmarkStart w:id="12" w:name="_Toc8156853"/>
-      <w:r>
-        <w:rPr>
-          <w:lang w:eastAsia="sv-SE"/>
-        </w:rPr>
-        <w:t>User Storie</w:t>
+      <w:bookmarkStart w:id="12" w:name="_Toc8306420"/>
+      <w:proofErr w:type="spellStart"/>
+      <w:r>
+        <w:rPr>
+          <w:lang w:eastAsia="sv-SE"/>
+        </w:rPr>
+        <w:t>User</w:t>
+      </w:r>
+      <w:proofErr w:type="spellEnd"/>
+      <w:r>
+        <w:rPr>
+          <w:lang w:eastAsia="sv-SE"/>
+        </w:rPr>
+        <w:t xml:space="preserve"> </w:t>
+      </w:r>
+      <w:proofErr w:type="spellStart"/>
+      <w:r>
+        <w:rPr>
+          <w:lang w:eastAsia="sv-SE"/>
+        </w:rPr>
+        <w:t>Storie</w:t>
       </w:r>
       <w:r>
         <w:rPr>
@@ -3420,6 +3609,7 @@
         <w:t>s</w:t>
       </w:r>
       <w:bookmarkEnd w:id="12"/>
+      <w:proofErr w:type="spellEnd"/>
     </w:p>
     <w:p>
       <w:pPr>
@@ -3905,7 +4095,7 @@
           <w:lang w:eastAsia="sv-SE"/>
         </w:rPr>
       </w:pPr>
-      <w:bookmarkStart w:id="13" w:name="_Toc8156854"/>
+      <w:bookmarkStart w:id="13" w:name="_Toc8306421"/>
       <w:r>
         <w:rPr>
           <w:lang w:eastAsia="sv-SE"/>
@@ -3930,21 +4120,18 @@
       <w:pPr>
         <w:pStyle w:val="Rubrik3"/>
         <w:rPr>
-          <w:highlight w:val="yellow"/>
-          <w:lang w:eastAsia="sv-SE"/>
-        </w:rPr>
-      </w:pPr>
-      <w:bookmarkStart w:id="14" w:name="_Toc8156855"/>
-      <w:r>
-        <w:rPr>
-          <w:highlight w:val="yellow"/>
+          <w:lang w:eastAsia="sv-SE"/>
+        </w:rPr>
+      </w:pPr>
+      <w:bookmarkStart w:id="14" w:name="_Toc8306422"/>
+      <w:r>
+        <w:rPr>
           <w:lang w:eastAsia="sv-SE"/>
         </w:rPr>
         <w:t>3.</w:t>
       </w:r>
       <w:r>
         <w:rPr>
-          <w:highlight w:val="yellow"/>
           <w:lang w:eastAsia="sv-SE"/>
         </w:rPr>
         <w:t>1 Testfall – Icke Funktionella</w:t>
@@ -3959,7 +4146,6 @@
       </w:pPr>
       <w:r>
         <w:rPr>
-          <w:highlight w:val="yellow"/>
           <w:lang w:eastAsia="sv-SE"/>
         </w:rPr>
         <w:t>Dessa är inkluderade i Testmatrisen</w:t>
@@ -3969,7 +4155,7 @@
       <w:pPr>
         <w:pStyle w:val="Rubrik3"/>
       </w:pPr>
-      <w:bookmarkStart w:id="15" w:name="_Toc8156856"/>
+      <w:bookmarkStart w:id="15" w:name="_Toc8306423"/>
       <w:r>
         <w:t>3</w:t>
       </w:r>
@@ -3983,7 +4169,31 @@
         <w:t xml:space="preserve">Se bifogat Excel-dokument: </w:t>
       </w:r>
       <w:r>
-        <w:t>Matris - User Stories - FyraiRad- Case 2 Sprint 1</w:t>
+        <w:t xml:space="preserve">Matris - </w:t>
+      </w:r>
+      <w:proofErr w:type="spellStart"/>
+      <w:r>
+        <w:t>User</w:t>
+      </w:r>
+      <w:proofErr w:type="spellEnd"/>
+      <w:r>
+        <w:t xml:space="preserve"> </w:t>
+      </w:r>
+      <w:proofErr w:type="spellStart"/>
+      <w:r>
+        <w:t>Stories</w:t>
+      </w:r>
+      <w:proofErr w:type="spellEnd"/>
+      <w:r>
+        <w:t xml:space="preserve"> - </w:t>
+      </w:r>
+      <w:proofErr w:type="spellStart"/>
+      <w:r>
+        <w:t>FyraiRad</w:t>
+      </w:r>
+      <w:proofErr w:type="spellEnd"/>
+      <w:r>
+        <w:t>- Case 2 Sprint 1</w:t>
       </w:r>
       <w:r>
         <w:t>.xlsx</w:t>
@@ -3993,7 +4203,7 @@
       <w:pPr>
         <w:pStyle w:val="Rubrik3"/>
       </w:pPr>
-      <w:bookmarkStart w:id="16" w:name="_Toc8156857"/>
+      <w:bookmarkStart w:id="16" w:name="_Toc8306424"/>
       <w:r>
         <w:t>3</w:t>
       </w:r>
@@ -4002,7 +4212,11 @@
       </w:r>
       <w:bookmarkEnd w:id="16"/>
     </w:p>
-    <w:p/>
+    <w:p>
+      <w:r>
+        <w:t>N/A</w:t>
+      </w:r>
+    </w:p>
     <w:p>
       <w:pPr>
         <w:pStyle w:val="Rubrik2"/>
@@ -4010,7 +4224,7 @@
           <w:lang w:eastAsia="sv-SE"/>
         </w:rPr>
       </w:pPr>
-      <w:bookmarkStart w:id="17" w:name="_Toc8156858"/>
+      <w:bookmarkStart w:id="17" w:name="_Toc8306425"/>
       <w:r>
         <w:rPr>
           <w:lang w:eastAsia="sv-SE"/>
@@ -4038,7 +4252,7 @@
           <w:lang w:eastAsia="sv-SE"/>
         </w:rPr>
       </w:pPr>
-      <w:bookmarkStart w:id="18" w:name="_Toc8156859"/>
+      <w:bookmarkStart w:id="18" w:name="_Toc8306426"/>
       <w:r>
         <w:rPr>
           <w:lang w:eastAsia="sv-SE"/>
@@ -4149,7 +4363,7 @@
           <w:lang w:eastAsia="sv-SE"/>
         </w:rPr>
       </w:pPr>
-      <w:bookmarkStart w:id="19" w:name="_Toc8156860"/>
+      <w:bookmarkStart w:id="19" w:name="_Toc8306427"/>
       <w:r>
         <w:rPr>
           <w:lang w:eastAsia="sv-SE"/>
@@ -4203,7 +4417,7 @@
           <w:lang w:eastAsia="sv-SE"/>
         </w:rPr>
       </w:pPr>
-      <w:bookmarkStart w:id="20" w:name="_Toc8156861"/>
+      <w:bookmarkStart w:id="20" w:name="_Toc8306428"/>
       <w:r>
         <w:rPr>
           <w:lang w:eastAsia="sv-SE"/>
@@ -4240,7 +4454,21 @@
         <w:rPr>
           <w:lang w:eastAsia="sv-SE"/>
         </w:rPr>
-        <w:t xml:space="preserve">Samtliga beroenden är inkluderade i repositoryn på: </w:t>
+        <w:t xml:space="preserve">Samtliga beroenden är inkluderade i </w:t>
+      </w:r>
+      <w:proofErr w:type="spellStart"/>
+      <w:r>
+        <w:rPr>
+          <w:lang w:eastAsia="sv-SE"/>
+        </w:rPr>
+        <w:t>repositoryn</w:t>
+      </w:r>
+      <w:proofErr w:type="spellEnd"/>
+      <w:r>
+        <w:rPr>
+          <w:lang w:eastAsia="sv-SE"/>
+        </w:rPr>
+        <w:t xml:space="preserve"> på: </w:t>
       </w:r>
       <w:hyperlink r:id="rId12" w:history="1">
         <w:r>
@@ -4257,8 +4485,13 @@
           <w:lang w:eastAsia="sv-SE"/>
         </w:rPr>
       </w:pPr>
-      <w:r>
-        <w:t>Repositoryn är privat, kontakta Dan Olsen för tillgång</w:t>
+      <w:proofErr w:type="spellStart"/>
+      <w:r>
+        <w:t>Repositoryn</w:t>
+      </w:r>
+      <w:proofErr w:type="spellEnd"/>
+      <w:r>
+        <w:t xml:space="preserve"> är privat, kontakta Dan Olsen för tillgång</w:t>
       </w:r>
     </w:p>
     <w:p>
@@ -4268,15 +4501,7 @@
           <w:lang w:eastAsia="sv-SE"/>
         </w:rPr>
       </w:pPr>
-      <w:bookmarkStart w:id="21" w:name="_Toc8156862"/>
-    </w:p>
-    <w:p>
-      <w:pPr>
-        <w:pStyle w:val="Rubrik3"/>
-        <w:rPr>
-          <w:lang w:eastAsia="sv-SE"/>
-        </w:rPr>
-      </w:pPr>
+      <w:bookmarkStart w:id="21" w:name="_Toc8306429"/>
       <w:r>
         <w:rPr>
           <w:lang w:eastAsia="sv-SE"/>
@@ -4347,12 +4572,21 @@
           <w:lang w:eastAsia="sv-SE"/>
         </w:rPr>
       </w:pPr>
+      <w:proofErr w:type="spellStart"/>
       <w:r>
         <w:rPr>
           <w:b/>
           <w:lang w:eastAsia="sv-SE"/>
         </w:rPr>
-        <w:t>Members:</w:t>
+        <w:t>Members</w:t>
+      </w:r>
+      <w:proofErr w:type="spellEnd"/>
+      <w:r>
+        <w:rPr>
+          <w:b/>
+          <w:lang w:eastAsia="sv-SE"/>
+        </w:rPr>
+        <w:t>:</w:t>
       </w:r>
       <w:r>
         <w:rPr>
@@ -4430,7 +4664,7 @@
           <w:lang w:eastAsia="sv-SE"/>
         </w:rPr>
       </w:pPr>
-      <w:bookmarkStart w:id="22" w:name="_Toc8156863"/>
+      <w:bookmarkStart w:id="22" w:name="_Toc8306430"/>
       <w:r>
         <w:rPr>
           <w:lang w:eastAsia="sv-SE"/>
@@ -4458,7 +4692,7 @@
           <w:lang w:eastAsia="sv-SE"/>
         </w:rPr>
       </w:pPr>
-      <w:bookmarkStart w:id="23" w:name="_Toc8156864"/>
+      <w:bookmarkStart w:id="23" w:name="_Toc8306431"/>
       <w:r>
         <w:rPr>
           <w:lang w:eastAsia="sv-SE"/>
@@ -4501,7 +4735,35 @@
         <w:rPr>
           <w:lang w:eastAsia="sv-SE"/>
         </w:rPr>
-        <w:t xml:space="preserve">miljön finns på GitHub repositoryn: </w:t>
+        <w:t xml:space="preserve">miljön finns på </w:t>
+      </w:r>
+      <w:proofErr w:type="spellStart"/>
+      <w:r>
+        <w:rPr>
+          <w:lang w:eastAsia="sv-SE"/>
+        </w:rPr>
+        <w:t>GitHub</w:t>
+      </w:r>
+      <w:proofErr w:type="spellEnd"/>
+      <w:r>
+        <w:rPr>
+          <w:lang w:eastAsia="sv-SE"/>
+        </w:rPr>
+        <w:t xml:space="preserve"> </w:t>
+      </w:r>
+      <w:proofErr w:type="spellStart"/>
+      <w:r>
+        <w:rPr>
+          <w:lang w:eastAsia="sv-SE"/>
+        </w:rPr>
+        <w:t>repositoryn</w:t>
+      </w:r>
+      <w:proofErr w:type="spellEnd"/>
+      <w:r>
+        <w:rPr>
+          <w:lang w:eastAsia="sv-SE"/>
+        </w:rPr>
+        <w:t xml:space="preserve">: </w:t>
       </w:r>
       <w:hyperlink r:id="rId13" w:history="1">
         <w:r>
@@ -4514,7 +4776,15 @@
     </w:p>
     <w:p>
       <w:r>
-        <w:t>Den består av samtlig källkod och en Nodeserver.</w:t>
+        <w:t xml:space="preserve">Den består av samtlig källkod och en </w:t>
+      </w:r>
+      <w:proofErr w:type="spellStart"/>
+      <w:r>
+        <w:t>Nodeserver</w:t>
+      </w:r>
+      <w:proofErr w:type="spellEnd"/>
+      <w:r>
+        <w:t>.</w:t>
       </w:r>
     </w:p>
     <w:p>
@@ -4534,7 +4804,7 @@
           <w:lang w:eastAsia="sv-SE"/>
         </w:rPr>
       </w:pPr>
-      <w:bookmarkStart w:id="24" w:name="_Toc8156865"/>
+      <w:bookmarkStart w:id="24" w:name="_Toc8306432"/>
       <w:r>
         <w:rPr>
           <w:lang w:eastAsia="sv-SE"/>
@@ -4573,11 +4843,19 @@
         </w:rPr>
         <w:t xml:space="preserve">Se respektive </w:t>
       </w:r>
-      <w:r>
-        <w:rPr>
-          <w:lang w:eastAsia="sv-SE"/>
-        </w:rPr>
-        <w:t>gherking-scenario</w:t>
+      <w:proofErr w:type="spellStart"/>
+      <w:r>
+        <w:rPr>
+          <w:lang w:eastAsia="sv-SE"/>
+        </w:rPr>
+        <w:t>gherkin</w:t>
+      </w:r>
+      <w:proofErr w:type="spellEnd"/>
+      <w:r>
+        <w:rPr>
+          <w:lang w:eastAsia="sv-SE"/>
+        </w:rPr>
+        <w:t>-scenario</w:t>
       </w:r>
       <w:r>
         <w:rPr>
@@ -4593,7 +4871,7 @@
           <w:lang w:eastAsia="sv-SE"/>
         </w:rPr>
       </w:pPr>
-      <w:bookmarkStart w:id="25" w:name="_Toc8156866"/>
+      <w:bookmarkStart w:id="25" w:name="_Toc8306433"/>
       <w:r>
         <w:rPr>
           <w:lang w:eastAsia="sv-SE"/>
@@ -4624,7 +4902,49 @@
         <w:rPr>
           <w:lang w:eastAsia="sv-SE"/>
         </w:rPr>
-        <w:t>Automatisering sker i Selenium via Selenium – Cucumber - JS</w:t>
+        <w:t xml:space="preserve">Automatisering sker i </w:t>
+      </w:r>
+      <w:proofErr w:type="spellStart"/>
+      <w:r>
+        <w:rPr>
+          <w:lang w:eastAsia="sv-SE"/>
+        </w:rPr>
+        <w:t>Selenium</w:t>
+      </w:r>
+      <w:proofErr w:type="spellEnd"/>
+      <w:r>
+        <w:rPr>
+          <w:lang w:eastAsia="sv-SE"/>
+        </w:rPr>
+        <w:t xml:space="preserve"> via </w:t>
+      </w:r>
+      <w:proofErr w:type="spellStart"/>
+      <w:r>
+        <w:rPr>
+          <w:lang w:eastAsia="sv-SE"/>
+        </w:rPr>
+        <w:t>Selenium</w:t>
+      </w:r>
+      <w:proofErr w:type="spellEnd"/>
+      <w:r>
+        <w:rPr>
+          <w:lang w:eastAsia="sv-SE"/>
+        </w:rPr>
+        <w:t xml:space="preserve"> – </w:t>
+      </w:r>
+      <w:proofErr w:type="spellStart"/>
+      <w:r>
+        <w:rPr>
+          <w:lang w:eastAsia="sv-SE"/>
+        </w:rPr>
+        <w:t>Cucumber</w:t>
+      </w:r>
+      <w:proofErr w:type="spellEnd"/>
+      <w:r>
+        <w:rPr>
+          <w:lang w:eastAsia="sv-SE"/>
+        </w:rPr>
+        <w:t xml:space="preserve"> - JS</w:t>
       </w:r>
     </w:p>
     <w:p>
@@ -4634,7 +4954,7 @@
           <w:lang w:eastAsia="sv-SE"/>
         </w:rPr>
       </w:pPr>
-      <w:bookmarkStart w:id="26" w:name="_Toc8156867"/>
+      <w:bookmarkStart w:id="26" w:name="_Toc8306434"/>
       <w:r>
         <w:rPr>
           <w:lang w:eastAsia="sv-SE"/>
@@ -4661,11 +4981,19 @@
           <w:lang w:eastAsia="sv-SE"/>
         </w:rPr>
       </w:pPr>
-      <w:r>
-        <w:rPr>
-          <w:lang w:eastAsia="sv-SE"/>
-        </w:rPr>
-        <w:t>GitHub och Monday.com, Sla</w:t>
+      <w:proofErr w:type="spellStart"/>
+      <w:r>
+        <w:rPr>
+          <w:lang w:eastAsia="sv-SE"/>
+        </w:rPr>
+        <w:t>GitHub</w:t>
+      </w:r>
+      <w:proofErr w:type="spellEnd"/>
+      <w:r>
+        <w:rPr>
+          <w:lang w:eastAsia="sv-SE"/>
+        </w:rPr>
+        <w:t xml:space="preserve"> och Monday.com, Sla</w:t>
       </w:r>
       <w:r>
         <w:rPr>
@@ -4681,7 +5009,7 @@
           <w:lang w:eastAsia="sv-SE"/>
         </w:rPr>
       </w:pPr>
-      <w:bookmarkStart w:id="27" w:name="_Toc8156868"/>
+      <w:bookmarkStart w:id="27" w:name="_Toc8306435"/>
       <w:r>
         <w:rPr>
           <w:lang w:eastAsia="sv-SE"/>
@@ -4834,12 +5162,14 @@
           <w:r>
             <w:t xml:space="preserve">Testplan – SB101 – </w:t>
           </w:r>
+          <w:proofErr w:type="spellStart"/>
           <w:r>
             <w:t>Fyra</w:t>
           </w:r>
           <w:r>
             <w:t>iRad</w:t>
           </w:r>
+          <w:proofErr w:type="spellEnd"/>
         </w:p>
       </w:tc>
       <w:tc>
@@ -4863,8 +5193,21 @@
           <w:pPr>
             <w:pStyle w:val="Sidhuvud"/>
           </w:pPr>
+          <w:proofErr w:type="spellStart"/>
           <w:r>
-            <w:t>four-with-bot</w:t>
+            <w:t>four</w:t>
+          </w:r>
+          <w:proofErr w:type="spellEnd"/>
+          <w:r>
+            <w:t>-</w:t>
+          </w:r>
+          <w:proofErr w:type="spellStart"/>
+          <w:r>
+            <w:t>with</w:t>
+          </w:r>
+          <w:proofErr w:type="spellEnd"/>
+          <w:r>
+            <w:t>-bot</w:t>
           </w:r>
         </w:p>
       </w:tc>
@@ -4900,7 +5243,7 @@
             <w:t>0.</w:t>
           </w:r>
           <w:r>
-            <w:t>5</w:t>
+            <w:t>9</w:t>
           </w:r>
         </w:p>
       </w:tc>
@@ -7315,7 +7658,7 @@
 </file>
 
 <file path=customXml/itemProps1.xml><?xml version="1.0" encoding="utf-8"?>
-<ds:datastoreItem xmlns:ds="http://schemas.openxmlformats.org/officeDocument/2006/customXml" ds:itemID="{04D2F224-A944-4B85-9245-55C072183EF2}">
+<ds:datastoreItem xmlns:ds="http://schemas.openxmlformats.org/officeDocument/2006/customXml" ds:itemID="{9843B2E3-0166-4401-B473-0C05DCF7712B}">
   <ds:schemaRefs>
     <ds:schemaRef ds:uri="http://schemas.openxmlformats.org/officeDocument/2006/bibliography"/>
   </ds:schemaRefs>

</xml_diff>